<commit_message>
Amplifier testing procedure started - initial test to make sure it works - beginning to test for real world electrical/mechanical conditions
</commit_message>
<xml_diff>
--- a/Revision01/Documentation/ltspiceSchematicDocumentation.docx
+++ b/Revision01/Documentation/ltspiceSchematicDocumentation.docx
@@ -228,6 +228,12 @@
           <w:lang w:val="en-US"/>
         </w:rPr>
         <w:t>--</w:t>
+      </w:r>
+      <w:r>
+        <w:rPr>
+          <w:lang w:val="en-US"/>
+        </w:rPr>
+        <w:t xml:space="preserve"> chosen</w:t>
       </w:r>
     </w:p>
     <w:p>
@@ -656,14 +662,12 @@
         </w:rPr>
         <w:t xml:space="preserve"> </w:t>
       </w:r>
-      <w:proofErr w:type="gramStart"/>
-      <w:r>
-        <w:rPr>
-          <w:lang w:val="en-US"/>
-        </w:rPr>
-        <w:t>however</w:t>
-      </w:r>
-      <w:proofErr w:type="gramEnd"/>
+      <w:r>
+        <w:rPr>
+          <w:lang w:val="en-US"/>
+        </w:rPr>
+        <w:t>however,</w:t>
+      </w:r>
       <w:r>
         <w:rPr>
           <w:lang w:val="en-US"/>

</xml_diff>